<commit_message>
home page img, history, contact button, review
</commit_message>
<xml_diff>
--- a/assets/images/projects/crops/home_page.docx
+++ b/assets/images/projects/crops/home_page.docx
@@ -10,7 +10,7 @@
         <mc:AlternateContent>
           <mc:Choice Requires="wpg">
             <w:drawing>
-              <wp:anchor distT="0" distB="0" distL="114300" distR="114300" simplePos="0" relativeHeight="251659264" behindDoc="0" locked="0" layoutInCell="1" allowOverlap="1" wp14:anchorId="370F1C6C" wp14:editId="706C21A1">
+              <wp:anchor distT="0" distB="0" distL="114300" distR="114300" simplePos="0" relativeHeight="251659264" behindDoc="0" locked="0" layoutInCell="1" allowOverlap="1" wp14:anchorId="3BCA21BC" wp14:editId="0C9CC1FF">
                 <wp:simplePos x="0" y="0"/>
                 <wp:positionH relativeFrom="column">
                   <wp:posOffset>0</wp:posOffset>
@@ -21,7 +21,7 @@
                 <wp:extent cx="5943600" cy="3244215"/>
                 <wp:effectExtent l="0" t="0" r="0" b="0"/>
                 <wp:wrapNone/>
-                <wp:docPr id="1" name="Group 1"/>
+                <wp:docPr id="4" name="Group 4"/>
                 <wp:cNvGraphicFramePr/>
                 <a:graphic xmlns:a="http://schemas.openxmlformats.org/drawingml/2006/main">
                   <a:graphicData uri="http://schemas.microsoft.com/office/word/2010/wordprocessingGroup">
@@ -78,7 +78,7 @@
                           <a:solidFill>
                             <a:schemeClr val="bg1">
                               <a:lumMod val="95000"/>
-                              <a:alpha val="26000"/>
+                              <a:alpha val="25000"/>
                             </a:schemeClr>
                           </a:solidFill>
                           <a:ln w="19050">
@@ -106,7 +106,7 @@
                                   <w:sz w:val="28"/>
                                   <w:szCs w:val="28"/>
                                 </w:rPr>
-                                <w:t xml:space="preserve">Quality Custom Home </w:t>
+                                <w:t>Quality Custom Home</w:t>
                               </w:r>
                               <w:r>
                                 <w:rPr>
@@ -115,7 +115,7 @@
                                   <w:sz w:val="28"/>
                                   <w:szCs w:val="28"/>
                                 </w:rPr>
-                                <w:t>Building</w:t>
+                                <w:t>s</w:t>
                               </w:r>
                             </w:p>
                           </w:txbxContent>
@@ -135,7 +135,7 @@
           </mc:Choice>
           <mc:Fallback>
             <w:pict>
-              <v:group w14:anchorId="370F1C6C" id="Group 1" o:spid="_x0000_s1026" style="position:absolute;margin-left:0;margin-top:0;width:468pt;height:255.45pt;z-index:251659264" coordsize="59436,32442" o:gfxdata="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">
+              <v:group w14:anchorId="3BCA21BC" id="Group 4" o:spid="_x0000_s1026" style="position:absolute;margin-left:0;margin-top:0;width:468pt;height:255.45pt;z-index:251659264" coordsize="59436,32442" o:gfxdata="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">
                 <v:shapetype id="_x0000_t75" coordsize="21600,21600" o:spt="75" o:preferrelative="t" path="m@4@5l@4@11@9@11@9@5xe" filled="f" stroked="f">
                   <v:stroke joinstyle="miter"/>
                   <v:formulas>
@@ -162,8 +162,8 @@
                   <v:stroke joinstyle="miter"/>
                   <v:path gradientshapeok="t" o:connecttype="rect"/>
                 </v:shapetype>
-                <v:shape id="Text Box 2" o:spid="_x0000_s1028" type="#_x0000_t202" style="position:absolute;left:15811;top:10858;width:28893;height:3239;visibility:visible;mso-wrap-style:square;v-text-anchor:top" o:gfxdata="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" fillcolor="#f2f2f2 [3052]" strokecolor="#edf0ee" strokeweight="1.5pt">
-                  <v:fill opacity="16962f"/>
+                <v:shape id="Text Box 2" o:spid="_x0000_s1028" type="#_x0000_t202" style="position:absolute;left:15811;top:10858;width:28893;height:3239;visibility:visible;mso-wrap-style:square;v-text-anchor:top" o:gfxdata="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" fillcolor="#f2f2f2 [3052]" strokecolor="#edf0ee" strokeweight="1.5pt">
+                  <v:fill opacity="16448f"/>
                   <v:textbox>
                     <w:txbxContent>
                       <w:p>
@@ -183,7 +183,7 @@
                             <w:sz w:val="28"/>
                             <w:szCs w:val="28"/>
                           </w:rPr>
-                          <w:t xml:space="preserve">Quality Custom Home </w:t>
+                          <w:t>Quality Custom Home</w:t>
                         </w:r>
                         <w:r>
                           <w:rPr>
@@ -192,7 +192,7 @@
                             <w:sz w:val="28"/>
                             <w:szCs w:val="28"/>
                           </w:rPr>
-                          <w:t>Building</w:t>
+                          <w:t>s</w:t>
                         </w:r>
                       </w:p>
                     </w:txbxContent>

</xml_diff>

<commit_message>
changed home page img
</commit_message>
<xml_diff>
--- a/assets/images/projects/crops/home_page.docx
+++ b/assets/images/projects/crops/home_page.docx
@@ -10,7 +10,7 @@
         <mc:AlternateContent>
           <mc:Choice Requires="wpg">
             <w:drawing>
-              <wp:anchor distT="0" distB="0" distL="114300" distR="114300" simplePos="0" relativeHeight="251659264" behindDoc="0" locked="0" layoutInCell="1" allowOverlap="1" wp14:anchorId="3BCA21BC" wp14:editId="0C9CC1FF">
+              <wp:anchor distT="0" distB="0" distL="114300" distR="114300" simplePos="0" relativeHeight="251659264" behindDoc="0" locked="0" layoutInCell="1" allowOverlap="1" wp14:anchorId="3BCA21BC" wp14:editId="41A603C3">
                 <wp:simplePos x="0" y="0"/>
                 <wp:positionH relativeFrom="column">
                   <wp:posOffset>0</wp:posOffset>
@@ -69,7 +69,7 @@
                         <wps:cNvSpPr txBox="1"/>
                         <wps:spPr>
                           <a:xfrm>
-                            <a:off x="1581150" y="1085850"/>
+                            <a:off x="1581150" y="701079"/>
                             <a:ext cx="2889250" cy="323850"/>
                           </a:xfrm>
                           <a:prstGeom prst="rect">
@@ -78,7 +78,7 @@
                           <a:solidFill>
                             <a:schemeClr val="bg1">
                               <a:lumMod val="95000"/>
-                              <a:alpha val="25000"/>
+                              <a:alpha val="12000"/>
                             </a:schemeClr>
                           </a:solidFill>
                           <a:ln w="19050">
@@ -135,7 +135,7 @@
           </mc:Choice>
           <mc:Fallback>
             <w:pict>
-              <v:group w14:anchorId="3BCA21BC" id="Group 4" o:spid="_x0000_s1026" style="position:absolute;margin-left:0;margin-top:0;width:468pt;height:255.45pt;z-index:251659264" coordsize="59436,32442" o:gfxdata="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">
+              <v:group w14:anchorId="3BCA21BC" id="Group 4" o:spid="_x0000_s1026" style="position:absolute;margin-left:0;margin-top:0;width:468pt;height:255.45pt;z-index:251659264" coordsize="59436,32442" o:gfxdata="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">
                 <v:shapetype id="_x0000_t75" coordsize="21600,21600" o:spt="75" o:preferrelative="t" path="m@4@5l@4@11@9@11@9@5xe" filled="f" stroked="f">
                   <v:stroke joinstyle="miter"/>
                   <v:formulas>
@@ -162,8 +162,8 @@
                   <v:stroke joinstyle="miter"/>
                   <v:path gradientshapeok="t" o:connecttype="rect"/>
                 </v:shapetype>
-                <v:shape id="Text Box 2" o:spid="_x0000_s1028" type="#_x0000_t202" style="position:absolute;left:15811;top:10858;width:28893;height:3239;visibility:visible;mso-wrap-style:square;v-text-anchor:top" o:gfxdata="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" fillcolor="#f2f2f2 [3052]" strokecolor="#edf0ee" strokeweight="1.5pt">
-                  <v:fill opacity="16448f"/>
+                <v:shape id="Text Box 2" o:spid="_x0000_s1028" type="#_x0000_t202" style="position:absolute;left:15811;top:7010;width:28893;height:3239;visibility:visible;mso-wrap-style:square;v-text-anchor:top" o:gfxdata="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" fillcolor="#f2f2f2 [3052]" strokecolor="#edf0ee" strokeweight="1.5pt">
+                  <v:fill opacity="7967f"/>
                   <v:textbox>
                     <w:txbxContent>
                       <w:p>

</xml_diff>